<commit_message>
[UPD] Refactored the architecture for simpler usage.           The Editor is now only used to set some generation settings, that the terrainManager use (but he isn't forced to load them from here).
</commit_message>
<xml_diff>
--- a/Script.docx
+++ b/Script.docx
@@ -62,12 +62,41 @@
       <w:pPr>
         <w:pStyle w:val="Paragraphedeliste"/>
         <w:numPr>
-          <w:ilvl w:val="0"/>
+          <w:ilvl w:val="1"/>
           <w:numId w:val="2"/>
         </w:numPr>
       </w:pPr>
       <w:r>
-        <w:t>Voxel terrain generator optimization (Multithreading)</w:t>
+        <w:t>Surface nets</w:t>
+      </w:r>
+    </w:p>
+    <w:p>
+      <w:pPr>
+        <w:pStyle w:val="Paragraphedeliste"/>
+        <w:numPr>
+          <w:ilvl w:val="1"/>
+          <w:numId w:val="2"/>
+        </w:numPr>
+      </w:pPr>
+      <w:r>
+        <w:t>Dual Contouring</w:t>
+      </w:r>
+    </w:p>
+    <w:p>
+      <w:pPr>
+        <w:pStyle w:val="Paragraphedeliste"/>
+        <w:numPr>
+          <w:ilvl w:val="1"/>
+          <w:numId w:val="2"/>
+        </w:numPr>
+      </w:pPr>
+      <w:proofErr w:type="spellStart"/>
+      <w:r>
+        <w:t>Transvoxel</w:t>
+      </w:r>
+      <w:proofErr w:type="spellEnd"/>
+      <w:r>
+        <w:t xml:space="preserve"> (that can deal with different neighboring LODS)</w:t>
       </w:r>
     </w:p>
     <w:p>
@@ -79,15 +108,7 @@
         </w:numPr>
       </w:pPr>
       <w:r>
-        <w:t xml:space="preserve">Storing and </w:t>
-      </w:r>
-      <w:proofErr w:type="gramStart"/>
-      <w:r>
-        <w:t>Loading</w:t>
-      </w:r>
-      <w:proofErr w:type="gramEnd"/>
-      <w:r>
-        <w:t xml:space="preserve"> of generation data (function, noise, or even compressed raw voxel weights)</w:t>
+        <w:t>Voxel terrain generator optimization (Multithreading)</w:t>
       </w:r>
     </w:p>
     <w:p>
@@ -99,7 +120,30 @@
         </w:numPr>
       </w:pPr>
       <w:r>
+        <w:t xml:space="preserve">Storing and </w:t>
+      </w:r>
+      <w:proofErr w:type="gramStart"/>
+      <w:r>
+        <w:t>Loading</w:t>
+      </w:r>
+      <w:proofErr w:type="gramEnd"/>
+      <w:r>
+        <w:t xml:space="preserve"> of generation data (function, noise, or even compressed raw voxel weights)</w:t>
+      </w:r>
+    </w:p>
+    <w:p>
+      <w:pPr>
+        <w:pStyle w:val="Paragraphedeliste"/>
+        <w:numPr>
+          <w:ilvl w:val="0"/>
+          <w:numId w:val="2"/>
+        </w:numPr>
+      </w:pPr>
+      <w:r>
         <w:t>Chunk management</w:t>
+      </w:r>
+      <w:r>
+        <w:t xml:space="preserve"> (player-based)</w:t>
       </w:r>
     </w:p>
     <w:p>
@@ -249,7 +293,7 @@
         <w:ind w:left="720" w:hanging="360"/>
       </w:pPr>
     </w:lvl>
-    <w:lvl w:ilvl="1" w:tplc="040C0019" w:tentative="1">
+    <w:lvl w:ilvl="1" w:tplc="040C0019">
       <w:start w:val="1"/>
       <w:numFmt w:val="lowerLetter"/>
       <w:lvlText w:val="%2."/>

</xml_diff>

<commit_message>
[SAVE] Pushed current version online
</commit_message>
<xml_diff>
--- a/Script.docx
+++ b/Script.docx
@@ -90,13 +90,8 @@
           <w:numId w:val="2"/>
         </w:numPr>
       </w:pPr>
-      <w:proofErr w:type="spellStart"/>
-      <w:r>
-        <w:t>Transvoxel</w:t>
-      </w:r>
-      <w:proofErr w:type="spellEnd"/>
-      <w:r>
-        <w:t xml:space="preserve"> (that can deal with different neighboring LODS)</w:t>
+      <w:r>
+        <w:t>Transvoxel (that can deal with different neighboring LODS)</w:t>
       </w:r>
     </w:p>
     <w:p>
@@ -120,15 +115,7 @@
         </w:numPr>
       </w:pPr>
       <w:r>
-        <w:t xml:space="preserve">Storing and </w:t>
-      </w:r>
-      <w:proofErr w:type="gramStart"/>
-      <w:r>
-        <w:t>Loading</w:t>
-      </w:r>
-      <w:proofErr w:type="gramEnd"/>
-      <w:r>
-        <w:t xml:space="preserve"> of generation data (function, noise, or even compressed raw voxel weights)</w:t>
+        <w:t>Storing and Loading of generation data (function, noise, or even compressed raw voxel weights)</w:t>
       </w:r>
     </w:p>
     <w:p>
@@ -146,14 +133,24 @@
         <w:t xml:space="preserve"> (player-based)</w:t>
       </w:r>
     </w:p>
+    <w:p/>
+    <w:p/>
+    <w:p/>
+    <w:p/>
     <w:p>
       <w:pPr>
-        <w:pStyle w:val="Paragraphedeliste"/>
-        <w:numPr>
-          <w:ilvl w:val="0"/>
-          <w:numId w:val="2"/>
-        </w:numPr>
-      </w:pPr>
+        <w:pStyle w:val="Titre3"/>
+      </w:pPr>
+      <w:r>
+        <w:t>Chunk management</w:t>
+      </w:r>
+    </w:p>
+    <w:p/>
+    <w:p>
+      <w:r>
+        <w:tab/>
+        <w:t>Each chunk is generated independently of others, and because there will rarely be a need to generate multiple of them at the same time, parallelism should be done locally, in each chunk generation. The generation consists of 2 steps : the computation of the vertex position, and their triangulation. For the first step, compute shaders can be used to speed up the process. For the second step, it is to be decided wether jobs or compute shaders with (W)R compute buffers can/should be used. It is a more complex step because the triangulation is based on a common shared resource.</w:t>
+      </w:r>
     </w:p>
     <w:sectPr>
       <w:pgSz w:w="11906" w:h="16838"/>
@@ -822,6 +819,28 @@
       <w:szCs w:val="26"/>
     </w:rPr>
   </w:style>
+  <w:style w:type="paragraph" w:styleId="Titre3">
+    <w:name w:val="heading 3"/>
+    <w:basedOn w:val="Normal"/>
+    <w:next w:val="Normal"/>
+    <w:link w:val="Titre3Car"/>
+    <w:uiPriority w:val="9"/>
+    <w:unhideWhenUsed/>
+    <w:qFormat/>
+    <w:rsid w:val="00592BE7"/>
+    <w:pPr>
+      <w:keepNext/>
+      <w:keepLines/>
+      <w:spacing w:before="40" w:after="0"/>
+      <w:outlineLvl w:val="2"/>
+    </w:pPr>
+    <w:rPr>
+      <w:rFonts w:asciiTheme="majorHAnsi" w:eastAsiaTheme="majorEastAsia" w:hAnsiTheme="majorHAnsi" w:cstheme="majorBidi"/>
+      <w:color w:val="1F3763" w:themeColor="accent1" w:themeShade="7F"/>
+      <w:sz w:val="24"/>
+      <w:szCs w:val="24"/>
+    </w:rPr>
+  </w:style>
   <w:style w:type="character" w:default="1" w:styleId="Policepardfaut">
     <w:name w:val="Default Paragraph Font"/>
     <w:uiPriority w:val="1"/>
@@ -887,6 +906,20 @@
       <w:ind w:left="720"/>
       <w:contextualSpacing/>
     </w:pPr>
+  </w:style>
+  <w:style w:type="character" w:customStyle="1" w:styleId="Titre3Car">
+    <w:name w:val="Titre 3 Car"/>
+    <w:basedOn w:val="Policepardfaut"/>
+    <w:link w:val="Titre3"/>
+    <w:uiPriority w:val="9"/>
+    <w:rsid w:val="00592BE7"/>
+    <w:rPr>
+      <w:rFonts w:asciiTheme="majorHAnsi" w:eastAsiaTheme="majorEastAsia" w:hAnsiTheme="majorHAnsi" w:cstheme="majorBidi"/>
+      <w:color w:val="1F3763" w:themeColor="accent1" w:themeShade="7F"/>
+      <w:sz w:val="24"/>
+      <w:szCs w:val="24"/>
+      <w:lang w:val="en-US"/>
+    </w:rPr>
   </w:style>
 </w:styles>
 </file>

</xml_diff>